<commit_message>
add alter on documentation
</commit_message>
<xml_diff>
--- a/DESC.docx
+++ b/DESC.docx
@@ -7,6 +7,7 @@
         <w:tabs>
           <w:tab w:val="right" w:pos="11199"/>
         </w:tabs>
+        <w:spacing w:line="360" w:lineRule="auto"/>
         <w:ind w:right="707"/>
       </w:pPr>
       <w:r>
@@ -83,6 +84,9 @@
         </w:drawing>
       </w:r>
       <w:r>
+        <w:t xml:space="preserve">Tipo </w:t>
+      </w:r>
+      <w:r>
         <w:tab/>
       </w:r>
     </w:p>
@@ -109,6 +113,7 @@
           </w:tcPr>
           <w:p>
             <w:pPr>
+              <w:spacing w:line="360" w:lineRule="auto"/>
               <w:ind w:left="720" w:right="707"/>
             </w:pPr>
             <w:r>
@@ -120,8 +125,8 @@
                 <mc:Choice Requires="wpg">
                   <w:drawing>
                     <wp:inline distT="0" distB="0" distL="0" distR="0" wp14:anchorId="60332453" wp14:editId="4B5640DA">
-                      <wp:extent cx="6657975" cy="9421792"/>
-                      <wp:effectExtent l="0" t="0" r="9525" b="8255"/>
+                      <wp:extent cx="6657975" cy="9153525"/>
+                      <wp:effectExtent l="0" t="0" r="9525" b="9525"/>
                       <wp:docPr id="9" name="Grupo 9" descr="Título e texto&#10;"/>
                       <wp:cNvGraphicFramePr/>
                       <a:graphic xmlns:a="http://schemas.openxmlformats.org/drawingml/2006/main">
@@ -131,9 +136,9 @@
                             <wpg:grpSpPr>
                               <a:xfrm>
                                 <a:off x="0" y="0"/>
-                                <a:ext cx="6657975" cy="9421792"/>
-                                <a:chOff x="0" y="0"/>
-                                <a:chExt cx="6657975" cy="9421792"/>
+                                <a:ext cx="6657975" cy="9153525"/>
+                                <a:chOff x="-76200" y="0"/>
+                                <a:chExt cx="6657975" cy="7459642"/>
                               </a:xfrm>
                             </wpg:grpSpPr>
                             <wps:wsp>
@@ -141,7 +146,7 @@
                               <wps:cNvSpPr txBox="1"/>
                               <wps:spPr>
                                 <a:xfrm>
-                                  <a:off x="76190" y="3228465"/>
+                                  <a:off x="38090" y="1323465"/>
                                   <a:ext cx="4483935" cy="1389380"/>
                                 </a:xfrm>
                                 <a:prstGeom prst="rect">
@@ -241,7 +246,7 @@
                               <wps:cNvSpPr txBox="1"/>
                               <wps:spPr>
                                 <a:xfrm>
-                                  <a:off x="0" y="4866939"/>
+                                  <a:off x="-76200" y="2904789"/>
                                   <a:ext cx="6657975" cy="4554853"/>
                                 </a:xfrm>
                                 <a:prstGeom prst="rect">
@@ -272,23 +277,7 @@
                                         <w:sz w:val="24"/>
                                         <w:szCs w:val="24"/>
                                       </w:rPr>
-                                      <w:t>A ideia inicial seria desenvolver uma comunidade para compartilhamentos de informações sobre assuntos de academia, onde os usuários poderiam cadastrar suas informações</w:t>
-                                    </w:r>
-                                    <w:r>
-                                      <w:rPr>
-                                        <w:rFonts w:ascii="Arial" w:hAnsi="Arial" w:cs="Arial"/>
-                                        <w:sz w:val="24"/>
-                                        <w:szCs w:val="24"/>
-                                      </w:rPr>
-                                      <w:t xml:space="preserve"> </w:t>
-                                    </w:r>
-                                    <w:r>
-                                      <w:rPr>
-                                        <w:rFonts w:ascii="Arial" w:hAnsi="Arial" w:cs="Arial"/>
-                                        <w:sz w:val="24"/>
-                                        <w:szCs w:val="24"/>
-                                      </w:rPr>
-                                      <w:t xml:space="preserve">podendo obter retornos de métricas do seu corpo </w:t>
+                                      <w:t xml:space="preserve">A ideia inicial seria desenvolver uma comunidade para compartilhamentos de informações sobre assuntos de academia, onde os usuários poderiam cadastrar suas informações podendo obter retornos de métricas do seu corpo </w:t>
                                     </w:r>
                                     <w:r>
                                       <w:rPr>
@@ -323,23 +312,7 @@
                                         <w:sz w:val="24"/>
                                         <w:szCs w:val="24"/>
                                       </w:rPr>
-                                      <w:t xml:space="preserve"> ficaria responsável por manter esses dados e gerar um relatório demonstrando</w:t>
-                                    </w:r>
-                                    <w:r>
-                                      <w:rPr>
-                                        <w:rFonts w:ascii="Arial" w:hAnsi="Arial" w:cs="Arial"/>
-                                        <w:sz w:val="24"/>
-                                        <w:szCs w:val="24"/>
-                                      </w:rPr>
-                                      <w:t xml:space="preserve"> </w:t>
-                                    </w:r>
-                                    <w:r>
-                                      <w:rPr>
-                                        <w:rFonts w:ascii="Arial" w:hAnsi="Arial" w:cs="Arial"/>
-                                        <w:sz w:val="24"/>
-                                        <w:szCs w:val="24"/>
-                                      </w:rPr>
-                                      <w:t>resultados obtidos por períodos, com gráficos, além de auxilio no calculo basal e também poderia montar dietas no site,treinos, etc.</w:t>
+                                      <w:t xml:space="preserve"> ficaria responsável por manter esses dados e gerar um relatório demonstrando resultados obtidos por períodos, com gráficos, além de auxilio no calculo basal e também poderia montar dietas no site,treinos, etc.</w:t>
                                     </w:r>
                                   </w:p>
                                   <w:p>
@@ -442,6 +415,25 @@
                                         <w:szCs w:val="24"/>
                                       </w:rPr>
                                       <w:t>dificuldades, dando dicas, etc.</w:t>
+                                    </w:r>
+                                  </w:p>
+                                  <w:p>
+                                    <w:pPr>
+                                      <w:spacing w:line="360" w:lineRule="auto"/>
+                                      <w:jc w:val="both"/>
+                                      <w:rPr>
+                                        <w:rFonts w:ascii="Arial" w:hAnsi="Arial" w:cs="Arial"/>
+                                        <w:sz w:val="24"/>
+                                        <w:szCs w:val="24"/>
+                                      </w:rPr>
+                                    </w:pPr>
+                                    <w:r>
+                                      <w:rPr>
+                                        <w:rFonts w:ascii="Arial" w:hAnsi="Arial" w:cs="Arial"/>
+                                        <w:sz w:val="24"/>
+                                        <w:szCs w:val="24"/>
+                                      </w:rPr>
+                                      <w:t>Futuramente com ajuda de IA o sistema poderá classificar os usuários por rendimento, exemplo "o Frango que virou Monstro", podendo assim convidar pessoas que tiveram resultados a mandar mensagens de incentivo para quem não esta obtendo o mesmo sucesso. Classificações também passará por aprovação do próprio usuário para evitar problemas.</w:t>
                                     </w:r>
                                   </w:p>
                                 </w:txbxContent>
@@ -461,12 +453,12 @@
                 </mc:Choice>
                 <mc:Fallback>
                   <w:pict>
-                    <v:group w14:anchorId="60332453" id="Grupo 9" o:spid="_x0000_s1026" alt="Título e texto&#10;" style="width:524.25pt;height:741.85pt;mso-position-horizontal-relative:char;mso-position-vertical-relative:line" coordsize="66579,94217" o:gfxdata="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">
+                    <v:group w14:anchorId="60332453" id="Grupo 9" o:spid="_x0000_s1026" alt="Título e texto&#10;" style="width:524.25pt;height:720.75pt;mso-position-horizontal-relative:char;mso-position-vertical-relative:line" coordorigin="-762" coordsize="66579,74596" o:gfxdata="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">
                       <v:shapetype id="_x0000_t202" coordsize="21600,21600" o:spt="202" path="m,l,21600r21600,l21600,xe">
                         <v:stroke joinstyle="miter"/>
                         <v:path gradientshapeok="t" o:connecttype="rect"/>
                       </v:shapetype>
-                      <v:shape id="Caixa de texto 6" o:spid="_x0000_s1027" type="#_x0000_t202" style="position:absolute;left:761;top:32284;width:44840;height:13894;visibility:visible;mso-wrap-style:square;v-text-anchor:top" o:gfxdata="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" fillcolor="#323e4f [2415]" stroked="f" strokeweight=".5pt">
+                      <v:shape id="Caixa de texto 6" o:spid="_x0000_s1027" type="#_x0000_t202" style="position:absolute;left:380;top:13234;width:44840;height:13894;visibility:visible;mso-wrap-style:square;v-text-anchor:top" o:gfxdata="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" fillcolor="#323e4f [2415]" stroked="f" strokeweight=".5pt">
                         <v:textbox>
                           <w:txbxContent>
                             <w:p>
@@ -520,7 +512,7 @@
                           </w:txbxContent>
                         </v:textbox>
                       </v:shape>
-                      <v:shape id="Caixa de texto 8" o:spid="_x0000_s1029" type="#_x0000_t202" style="position:absolute;top:48669;width:66579;height:45548;visibility:visible;mso-wrap-style:square;v-text-anchor:top" o:gfxdata="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" fillcolor="white [3201]" stroked="f" strokeweight=".5pt">
+                      <v:shape id="Caixa de texto 8" o:spid="_x0000_s1029" type="#_x0000_t202" style="position:absolute;left:-762;top:29047;width:66579;height:45549;visibility:visible;mso-wrap-style:square;v-text-anchor:top" o:gfxdata="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" fillcolor="white [3201]" stroked="f" strokeweight=".5pt">
                         <v:textbox>
                           <w:txbxContent>
                             <w:p>
@@ -539,23 +531,7 @@
                                   <w:sz w:val="24"/>
                                   <w:szCs w:val="24"/>
                                 </w:rPr>
-                                <w:t>A ideia inicial seria desenvolver uma comunidade para compartilhamentos de informações sobre assuntos de academia, onde os usuários poderiam cadastrar suas informações</w:t>
-                              </w:r>
-                              <w:r>
-                                <w:rPr>
-                                  <w:rFonts w:ascii="Arial" w:hAnsi="Arial" w:cs="Arial"/>
-                                  <w:sz w:val="24"/>
-                                  <w:szCs w:val="24"/>
-                                </w:rPr>
-                                <w:t xml:space="preserve"> </w:t>
-                              </w:r>
-                              <w:r>
-                                <w:rPr>
-                                  <w:rFonts w:ascii="Arial" w:hAnsi="Arial" w:cs="Arial"/>
-                                  <w:sz w:val="24"/>
-                                  <w:szCs w:val="24"/>
-                                </w:rPr>
-                                <w:t xml:space="preserve">podendo obter retornos de métricas do seu corpo </w:t>
+                                <w:t xml:space="preserve">A ideia inicial seria desenvolver uma comunidade para compartilhamentos de informações sobre assuntos de academia, onde os usuários poderiam cadastrar suas informações podendo obter retornos de métricas do seu corpo </w:t>
                               </w:r>
                               <w:r>
                                 <w:rPr>
@@ -590,23 +566,7 @@
                                   <w:sz w:val="24"/>
                                   <w:szCs w:val="24"/>
                                 </w:rPr>
-                                <w:t xml:space="preserve"> ficaria responsável por manter esses dados e gerar um relatório demonstrando</w:t>
-                              </w:r>
-                              <w:r>
-                                <w:rPr>
-                                  <w:rFonts w:ascii="Arial" w:hAnsi="Arial" w:cs="Arial"/>
-                                  <w:sz w:val="24"/>
-                                  <w:szCs w:val="24"/>
-                                </w:rPr>
-                                <w:t xml:space="preserve"> </w:t>
-                              </w:r>
-                              <w:r>
-                                <w:rPr>
-                                  <w:rFonts w:ascii="Arial" w:hAnsi="Arial" w:cs="Arial"/>
-                                  <w:sz w:val="24"/>
-                                  <w:szCs w:val="24"/>
-                                </w:rPr>
-                                <w:t>resultados obtidos por períodos, com gráficos, além de auxilio no calculo basal e também poderia montar dietas no site,treinos, etc.</w:t>
+                                <w:t xml:space="preserve"> ficaria responsável por manter esses dados e gerar um relatório demonstrando resultados obtidos por períodos, com gráficos, além de auxilio no calculo basal e também poderia montar dietas no site,treinos, etc.</w:t>
                               </w:r>
                             </w:p>
                             <w:p>
@@ -709,6 +669,25 @@
                                   <w:szCs w:val="24"/>
                                 </w:rPr>
                                 <w:t>dificuldades, dando dicas, etc.</w:t>
+                              </w:r>
+                            </w:p>
+                            <w:p>
+                              <w:pPr>
+                                <w:spacing w:line="360" w:lineRule="auto"/>
+                                <w:jc w:val="both"/>
+                                <w:rPr>
+                                  <w:rFonts w:ascii="Arial" w:hAnsi="Arial" w:cs="Arial"/>
+                                  <w:sz w:val="24"/>
+                                  <w:szCs w:val="24"/>
+                                </w:rPr>
+                              </w:pPr>
+                              <w:r>
+                                <w:rPr>
+                                  <w:rFonts w:ascii="Arial" w:hAnsi="Arial" w:cs="Arial"/>
+                                  <w:sz w:val="24"/>
+                                  <w:szCs w:val="24"/>
+                                </w:rPr>
+                                <w:t>Futuramente com ajuda de IA o sistema poderá classificar os usuários por rendimento, exemplo "o Frango que virou Monstro", podendo assim convidar pessoas que tiveram resultados a mandar mensagens de incentivo para quem não esta obtendo o mesmo sucesso. Classificações também passará por aprovação do próprio usuário para evitar problemas.</w:t>
                               </w:r>
                             </w:p>
                           </w:txbxContent>
@@ -734,6 +713,7 @@
           </w:tcPr>
           <w:p>
             <w:pPr>
+              <w:spacing w:line="360" w:lineRule="auto"/>
               <w:ind w:left="720" w:right="707"/>
               <w:jc w:val="right"/>
               <w:rPr>
@@ -753,17 +733,24 @@
     </w:tbl>
     <w:p>
       <w:pPr>
+        <w:spacing w:line="360" w:lineRule="auto"/>
         <w:ind w:right="707"/>
       </w:pPr>
     </w:p>
     <w:p>
       <w:pPr>
-        <w:ind w:right="707"/>
+        <w:spacing w:line="360" w:lineRule="auto"/>
+      </w:pPr>
+    </w:p>
+    <w:p>
+      <w:pPr>
+        <w:spacing w:line="360" w:lineRule="auto"/>
       </w:pPr>
     </w:p>
     <w:p>
       <w:pPr>
         <w:pStyle w:val="Ttulo"/>
+        <w:spacing w:line="360" w:lineRule="auto"/>
         <w:rPr>
           <w:rFonts w:ascii="Arial" w:hAnsi="Arial" w:cs="Arial"/>
           <w:color w:val="000000" w:themeColor="text1"/>
@@ -784,53 +771,223 @@
     </w:p>
     <w:p>
       <w:pPr>
+        <w:spacing w:line="360" w:lineRule="auto"/>
         <w:ind w:right="707"/>
       </w:pPr>
     </w:p>
     <w:p>
       <w:pPr>
+        <w:spacing w:line="360" w:lineRule="auto"/>
         <w:ind w:right="707"/>
       </w:pPr>
+    </w:p>
+    <w:p>
+      <w:pPr>
+        <w:spacing w:after="0" w:line="360" w:lineRule="auto"/>
+        <w:rPr>
+          <w:rFonts w:ascii="Arial" w:eastAsia="Times New Roman" w:hAnsi="Arial" w:cs="Arial"/>
+          <w:sz w:val="24"/>
+          <w:szCs w:val="24"/>
+          <w:lang w:val="pt-BR" w:eastAsia="pt-BR"/>
+        </w:rPr>
+      </w:pPr>
+      <w:r>
+        <w:tab/>
+      </w:r>
+      <w:r>
+        <w:rPr>
+          <w:rFonts w:ascii="Arial" w:eastAsia="Times New Roman" w:hAnsi="Arial" w:cs="Arial"/>
+          <w:sz w:val="24"/>
+          <w:szCs w:val="24"/>
+          <w:lang w:val="pt-BR" w:eastAsia="pt-BR"/>
+        </w:rPr>
+        <w:t>MÓDULOS DO SISTEMA</w:t>
+      </w:r>
+    </w:p>
+    <w:p>
+      <w:pPr>
+        <w:spacing w:after="0" w:line="360" w:lineRule="auto"/>
+        <w:rPr>
+          <w:rFonts w:ascii="Arial" w:eastAsia="Times New Roman" w:hAnsi="Arial" w:cs="Arial"/>
+          <w:sz w:val="24"/>
+          <w:szCs w:val="24"/>
+          <w:lang w:val="pt-BR" w:eastAsia="pt-BR"/>
+        </w:rPr>
+      </w:pPr>
+    </w:p>
+    <w:p>
+      <w:pPr>
+        <w:spacing w:after="0" w:line="360" w:lineRule="auto"/>
+        <w:ind w:left="720"/>
+        <w:rPr>
+          <w:rFonts w:ascii="Arial" w:eastAsia="Times New Roman" w:hAnsi="Arial" w:cs="Arial"/>
+          <w:sz w:val="24"/>
+          <w:szCs w:val="24"/>
+          <w:lang w:val="pt-BR" w:eastAsia="pt-BR"/>
+        </w:rPr>
+      </w:pPr>
+      <w:proofErr w:type="spellStart"/>
+      <w:r>
+        <w:rPr>
+          <w:rFonts w:ascii="Arial" w:eastAsia="Times New Roman" w:hAnsi="Arial" w:cs="Arial"/>
+          <w:sz w:val="24"/>
+          <w:szCs w:val="24"/>
+          <w:lang w:val="pt-BR" w:eastAsia="pt-BR"/>
+        </w:rPr>
+        <w:t>LOGIN</w:t>
+      </w:r>
+      <w:proofErr w:type="spellEnd"/>
+    </w:p>
+    <w:p>
+      <w:pPr>
+        <w:spacing w:after="0" w:line="360" w:lineRule="auto"/>
+        <w:ind w:left="720"/>
+        <w:rPr>
+          <w:rFonts w:ascii="Arial" w:eastAsia="Times New Roman" w:hAnsi="Arial" w:cs="Arial"/>
+          <w:sz w:val="24"/>
+          <w:szCs w:val="24"/>
+          <w:lang w:val="pt-BR" w:eastAsia="pt-BR"/>
+        </w:rPr>
+      </w:pPr>
+    </w:p>
+    <w:p>
+      <w:pPr>
+        <w:spacing w:after="0" w:line="360" w:lineRule="auto"/>
+        <w:ind w:left="720"/>
+        <w:rPr>
+          <w:rFonts w:ascii="Arial" w:eastAsia="Times New Roman" w:hAnsi="Arial" w:cs="Arial"/>
+          <w:sz w:val="24"/>
+          <w:szCs w:val="24"/>
+          <w:lang w:val="pt-BR" w:eastAsia="pt-BR"/>
+        </w:rPr>
+      </w:pPr>
+      <w:r>
+        <w:rPr>
+          <w:rFonts w:ascii="Arial" w:eastAsia="Times New Roman" w:hAnsi="Arial" w:cs="Arial"/>
+          <w:sz w:val="24"/>
+          <w:szCs w:val="24"/>
+          <w:lang w:val="pt-BR" w:eastAsia="pt-BR"/>
+        </w:rPr>
+        <w:t>REGISTRO DE DADOS</w:t>
+      </w:r>
+    </w:p>
+    <w:p>
+      <w:pPr>
+        <w:spacing w:after="0" w:line="360" w:lineRule="auto"/>
+        <w:ind w:left="720"/>
+        <w:rPr>
+          <w:rFonts w:ascii="Arial" w:eastAsia="Times New Roman" w:hAnsi="Arial" w:cs="Arial"/>
+          <w:sz w:val="24"/>
+          <w:szCs w:val="24"/>
+          <w:lang w:val="pt-BR" w:eastAsia="pt-BR"/>
+        </w:rPr>
+      </w:pPr>
+    </w:p>
+    <w:p>
+      <w:pPr>
+        <w:spacing w:after="0" w:line="360" w:lineRule="auto"/>
+        <w:ind w:left="720"/>
+        <w:rPr>
+          <w:rFonts w:ascii="Arial" w:eastAsia="Times New Roman" w:hAnsi="Arial" w:cs="Arial"/>
+          <w:sz w:val="24"/>
+          <w:szCs w:val="24"/>
+          <w:lang w:val="pt-BR" w:eastAsia="pt-BR"/>
+        </w:rPr>
+      </w:pPr>
+      <w:r>
+        <w:rPr>
+          <w:rFonts w:ascii="Arial" w:eastAsia="Times New Roman" w:hAnsi="Arial" w:cs="Arial"/>
+          <w:sz w:val="24"/>
+          <w:szCs w:val="24"/>
+          <w:lang w:val="pt-BR" w:eastAsia="pt-BR"/>
+        </w:rPr>
+        <w:t>MONTAR</w:t>
+      </w:r>
+      <w:r>
+        <w:rPr>
+          <w:rFonts w:ascii="Arial" w:eastAsia="Times New Roman" w:hAnsi="Arial" w:cs="Arial"/>
+          <w:sz w:val="24"/>
+          <w:szCs w:val="24"/>
+          <w:lang w:val="pt-BR" w:eastAsia="pt-BR"/>
+        </w:rPr>
+        <w:t>/SEGUIR</w:t>
+      </w:r>
       <w:bookmarkStart w:id="0" w:name="_GoBack"/>
       <w:bookmarkEnd w:id="0"/>
-    </w:p>
-    <w:p>
-      <w:pPr>
-        <w:spacing w:after="0"/>
-        <w:rPr>
-          <w:rFonts w:ascii="Arial" w:eastAsia="Times New Roman" w:hAnsi="Arial" w:cs="Arial"/>
-          <w:sz w:val="24"/>
-          <w:szCs w:val="24"/>
-          <w:lang w:val="pt-BR" w:eastAsia="pt-BR"/>
-        </w:rPr>
-      </w:pPr>
-      <w:r>
+      <w:r>
+        <w:rPr>
+          <w:rFonts w:ascii="Arial" w:eastAsia="Times New Roman" w:hAnsi="Arial" w:cs="Arial"/>
+          <w:sz w:val="24"/>
+          <w:szCs w:val="24"/>
+          <w:lang w:val="pt-BR" w:eastAsia="pt-BR"/>
+        </w:rPr>
+        <w:t xml:space="preserve"> DIETA</w:t>
+      </w:r>
+      <w:r>
+        <w:rPr>
+          <w:rFonts w:ascii="Arial" w:eastAsia="Times New Roman" w:hAnsi="Arial" w:cs="Arial"/>
+          <w:sz w:val="24"/>
+          <w:szCs w:val="24"/>
+          <w:lang w:val="pt-BR" w:eastAsia="pt-BR"/>
+        </w:rPr>
+        <w:t xml:space="preserve"> </w:t>
+      </w:r>
+    </w:p>
+    <w:p>
+      <w:pPr>
+        <w:spacing w:after="0" w:line="360" w:lineRule="auto"/>
+        <w:ind w:left="720"/>
+        <w:jc w:val="both"/>
+        <w:rPr>
+          <w:rFonts w:ascii="Arial" w:eastAsia="Times New Roman" w:hAnsi="Arial" w:cs="Arial"/>
+          <w:sz w:val="24"/>
+          <w:szCs w:val="24"/>
+          <w:lang w:val="pt-BR" w:eastAsia="pt-BR"/>
+        </w:rPr>
+      </w:pPr>
+      <w:r>
+        <w:rPr>
+          <w:rFonts w:ascii="Arial" w:eastAsia="Times New Roman" w:hAnsi="Arial" w:cs="Arial"/>
+          <w:sz w:val="24"/>
+          <w:szCs w:val="24"/>
+          <w:lang w:val="pt-BR" w:eastAsia="pt-BR"/>
+        </w:rPr>
         <w:tab/>
       </w:r>
-      <w:r>
-        <w:rPr>
-          <w:rFonts w:ascii="Arial" w:eastAsia="Times New Roman" w:hAnsi="Arial" w:cs="Arial"/>
-          <w:sz w:val="24"/>
-          <w:szCs w:val="24"/>
-          <w:lang w:val="pt-BR" w:eastAsia="pt-BR"/>
-        </w:rPr>
-        <w:t>MÓDULOS DO SISTEMA</w:t>
-      </w:r>
-    </w:p>
-    <w:p>
-      <w:pPr>
-        <w:spacing w:after="0"/>
-        <w:rPr>
-          <w:rFonts w:ascii="Arial" w:eastAsia="Times New Roman" w:hAnsi="Arial" w:cs="Arial"/>
-          <w:sz w:val="24"/>
-          <w:szCs w:val="24"/>
-          <w:lang w:val="pt-BR" w:eastAsia="pt-BR"/>
-        </w:rPr>
-      </w:pPr>
-    </w:p>
-    <w:p>
-      <w:pPr>
-        <w:spacing w:after="0"/>
+    </w:p>
+    <w:p>
+      <w:pPr>
+        <w:spacing w:after="0" w:line="360" w:lineRule="auto"/>
+        <w:ind w:left="720" w:right="707" w:firstLine="720"/>
+        <w:jc w:val="both"/>
+        <w:rPr>
+          <w:rFonts w:ascii="Arial" w:eastAsia="Times New Roman" w:hAnsi="Arial" w:cs="Arial"/>
+          <w:sz w:val="24"/>
+          <w:szCs w:val="24"/>
+          <w:lang w:val="pt-BR" w:eastAsia="pt-BR"/>
+        </w:rPr>
+      </w:pPr>
+      <w:r>
+        <w:rPr>
+          <w:rFonts w:ascii="Arial" w:hAnsi="Arial" w:cs="Arial"/>
+          <w:sz w:val="24"/>
+          <w:szCs w:val="24"/>
+          <w:lang w:val="pt-BR"/>
+        </w:rPr>
+        <w:t>O</w:t>
+      </w:r>
+      <w:r>
+        <w:rPr>
+          <w:rFonts w:ascii="Arial" w:hAnsi="Arial" w:cs="Arial"/>
+          <w:sz w:val="24"/>
+          <w:szCs w:val="24"/>
+        </w:rPr>
+        <w:t xml:space="preserve"> usuário pode registrar alimentações feitas de forma simples baseada em sua dieta ja cadastrada ou adiciona routros itens para monitorar nutrientes ingeridos durante o dia, mostrando assim se esta em deficit ou ja bateu a meta</w:t>
+      </w:r>
+    </w:p>
+    <w:p>
+      <w:pPr>
+        <w:spacing w:after="0" w:line="360" w:lineRule="auto"/>
         <w:ind w:left="720"/>
         <w:rPr>
           <w:rFonts w:ascii="Arial" w:eastAsia="Times New Roman" w:hAnsi="Arial" w:cs="Arial"/>
@@ -839,21 +996,10 @@
           <w:lang w:val="pt-BR" w:eastAsia="pt-BR"/>
         </w:rPr>
       </w:pPr>
-      <w:proofErr w:type="spellStart"/>
-      <w:r>
-        <w:rPr>
-          <w:rFonts w:ascii="Arial" w:eastAsia="Times New Roman" w:hAnsi="Arial" w:cs="Arial"/>
-          <w:sz w:val="24"/>
-          <w:szCs w:val="24"/>
-          <w:lang w:val="pt-BR" w:eastAsia="pt-BR"/>
-        </w:rPr>
-        <w:t>LOGIN</w:t>
-      </w:r>
-      <w:proofErr w:type="spellEnd"/>
-    </w:p>
-    <w:p>
-      <w:pPr>
-        <w:spacing w:after="0"/>
+    </w:p>
+    <w:p>
+      <w:pPr>
+        <w:spacing w:after="0" w:line="360" w:lineRule="auto"/>
         <w:ind w:left="720"/>
         <w:rPr>
           <w:rFonts w:ascii="Arial" w:eastAsia="Times New Roman" w:hAnsi="Arial" w:cs="Arial"/>
@@ -862,10 +1008,19 @@
           <w:lang w:val="pt-BR" w:eastAsia="pt-BR"/>
         </w:rPr>
       </w:pPr>
-    </w:p>
-    <w:p>
-      <w:pPr>
-        <w:spacing w:after="0"/>
+      <w:r>
+        <w:rPr>
+          <w:rFonts w:ascii="Arial" w:eastAsia="Times New Roman" w:hAnsi="Arial" w:cs="Arial"/>
+          <w:sz w:val="24"/>
+          <w:szCs w:val="24"/>
+          <w:lang w:val="pt-BR" w:eastAsia="pt-BR"/>
+        </w:rPr>
+        <w:t>RELATÓRIO</w:t>
+      </w:r>
+    </w:p>
+    <w:p>
+      <w:pPr>
+        <w:spacing w:after="0" w:line="360" w:lineRule="auto"/>
         <w:ind w:left="720"/>
         <w:rPr>
           <w:rFonts w:ascii="Arial" w:eastAsia="Times New Roman" w:hAnsi="Arial" w:cs="Arial"/>
@@ -874,19 +1029,10 @@
           <w:lang w:val="pt-BR" w:eastAsia="pt-BR"/>
         </w:rPr>
       </w:pPr>
-      <w:r>
-        <w:rPr>
-          <w:rFonts w:ascii="Arial" w:eastAsia="Times New Roman" w:hAnsi="Arial" w:cs="Arial"/>
-          <w:sz w:val="24"/>
-          <w:szCs w:val="24"/>
-          <w:lang w:val="pt-BR" w:eastAsia="pt-BR"/>
-        </w:rPr>
-        <w:t>REGISTRO DE DADOS</w:t>
-      </w:r>
-    </w:p>
-    <w:p>
-      <w:pPr>
-        <w:spacing w:after="0"/>
+    </w:p>
+    <w:p>
+      <w:pPr>
+        <w:spacing w:after="0" w:line="360" w:lineRule="auto"/>
         <w:ind w:left="720"/>
         <w:rPr>
           <w:rFonts w:ascii="Arial" w:eastAsia="Times New Roman" w:hAnsi="Arial" w:cs="Arial"/>
@@ -895,10 +1041,19 @@
           <w:lang w:val="pt-BR" w:eastAsia="pt-BR"/>
         </w:rPr>
       </w:pPr>
-    </w:p>
-    <w:p>
-      <w:pPr>
-        <w:spacing w:after="0"/>
+      <w:r>
+        <w:rPr>
+          <w:rFonts w:ascii="Arial" w:eastAsia="Times New Roman" w:hAnsi="Arial" w:cs="Arial"/>
+          <w:sz w:val="24"/>
+          <w:szCs w:val="24"/>
+          <w:lang w:val="pt-BR" w:eastAsia="pt-BR"/>
+        </w:rPr>
+        <w:t>RELATÓRIO COM PROJEÇÃO DE IMAGENS</w:t>
+      </w:r>
+    </w:p>
+    <w:p>
+      <w:pPr>
+        <w:spacing w:after="0" w:line="360" w:lineRule="auto"/>
         <w:ind w:left="720"/>
         <w:rPr>
           <w:rFonts w:ascii="Arial" w:eastAsia="Times New Roman" w:hAnsi="Arial" w:cs="Arial"/>
@@ -907,19 +1062,10 @@
           <w:lang w:val="pt-BR" w:eastAsia="pt-BR"/>
         </w:rPr>
       </w:pPr>
-      <w:r>
-        <w:rPr>
-          <w:rFonts w:ascii="Arial" w:eastAsia="Times New Roman" w:hAnsi="Arial" w:cs="Arial"/>
-          <w:sz w:val="24"/>
-          <w:szCs w:val="24"/>
-          <w:lang w:val="pt-BR" w:eastAsia="pt-BR"/>
-        </w:rPr>
-        <w:t>MONTAR DIETA</w:t>
-      </w:r>
-    </w:p>
-    <w:p>
-      <w:pPr>
-        <w:spacing w:after="0"/>
+    </w:p>
+    <w:p>
+      <w:pPr>
+        <w:spacing w:after="0" w:line="360" w:lineRule="auto"/>
         <w:ind w:left="720"/>
         <w:rPr>
           <w:rFonts w:ascii="Arial" w:eastAsia="Times New Roman" w:hAnsi="Arial" w:cs="Arial"/>
@@ -928,10 +1074,19 @@
           <w:lang w:val="pt-BR" w:eastAsia="pt-BR"/>
         </w:rPr>
       </w:pPr>
-    </w:p>
-    <w:p>
-      <w:pPr>
-        <w:spacing w:after="0"/>
+      <w:r>
+        <w:rPr>
+          <w:rFonts w:ascii="Arial" w:eastAsia="Times New Roman" w:hAnsi="Arial" w:cs="Arial"/>
+          <w:sz w:val="24"/>
+          <w:szCs w:val="24"/>
+          <w:lang w:val="pt-BR" w:eastAsia="pt-BR"/>
+        </w:rPr>
+        <w:t>BLOG</w:t>
+      </w:r>
+    </w:p>
+    <w:p>
+      <w:pPr>
+        <w:spacing w:after="0" w:line="360" w:lineRule="auto"/>
         <w:ind w:left="720"/>
         <w:rPr>
           <w:rFonts w:ascii="Arial" w:eastAsia="Times New Roman" w:hAnsi="Arial" w:cs="Arial"/>
@@ -947,12 +1102,13 @@
           <w:szCs w:val="24"/>
           <w:lang w:val="pt-BR" w:eastAsia="pt-BR"/>
         </w:rPr>
-        <w:t>RELATÓRIO</w:t>
-      </w:r>
-    </w:p>
-    <w:p>
-      <w:pPr>
-        <w:spacing w:after="0"/>
+        <w:tab/>
+        <w:t xml:space="preserve">O blog será alimentado por conteúdos relacionados a academia, podendo também ser patrocinado por fornecedores do seguimento. </w:t>
+      </w:r>
+    </w:p>
+    <w:p>
+      <w:pPr>
+        <w:spacing w:after="0" w:line="360" w:lineRule="auto"/>
         <w:ind w:left="720"/>
         <w:rPr>
           <w:rFonts w:ascii="Arial" w:eastAsia="Times New Roman" w:hAnsi="Arial" w:cs="Arial"/>
@@ -964,7 +1120,7 @@
     </w:p>
     <w:p>
       <w:pPr>
-        <w:spacing w:after="0"/>
+        <w:spacing w:after="0" w:line="360" w:lineRule="auto"/>
         <w:ind w:left="720"/>
         <w:rPr>
           <w:rFonts w:ascii="Arial" w:eastAsia="Times New Roman" w:hAnsi="Arial" w:cs="Arial"/>
@@ -980,12 +1136,12 @@
           <w:szCs w:val="24"/>
           <w:lang w:val="pt-BR" w:eastAsia="pt-BR"/>
         </w:rPr>
-        <w:t>RELATÓRIO COM PROJEÇÃO DE IMAGENS</w:t>
-      </w:r>
-    </w:p>
-    <w:p>
-      <w:pPr>
-        <w:spacing w:after="0"/>
+        <w:t>MINI REDE SOCIAL</w:t>
+      </w:r>
+    </w:p>
+    <w:p>
+      <w:pPr>
+        <w:spacing w:after="0" w:line="360" w:lineRule="auto"/>
         <w:ind w:left="720"/>
         <w:rPr>
           <w:rFonts w:ascii="Arial" w:eastAsia="Times New Roman" w:hAnsi="Arial" w:cs="Arial"/>
@@ -994,10 +1150,20 @@
           <w:lang w:val="pt-BR" w:eastAsia="pt-BR"/>
         </w:rPr>
       </w:pPr>
-    </w:p>
-    <w:p>
-      <w:pPr>
-        <w:spacing w:after="0"/>
+      <w:r>
+        <w:rPr>
+          <w:rFonts w:ascii="Arial" w:eastAsia="Times New Roman" w:hAnsi="Arial" w:cs="Arial"/>
+          <w:sz w:val="24"/>
+          <w:szCs w:val="24"/>
+          <w:lang w:val="pt-BR" w:eastAsia="pt-BR"/>
+        </w:rPr>
+        <w:tab/>
+        <w:t xml:space="preserve">O sistema possuirá uma mini rede social onde os usuários poderão interagir por meio da plataforma. </w:t>
+      </w:r>
+    </w:p>
+    <w:p>
+      <w:pPr>
+        <w:spacing w:after="0" w:line="360" w:lineRule="auto"/>
         <w:ind w:left="720"/>
         <w:rPr>
           <w:rFonts w:ascii="Arial" w:eastAsia="Times New Roman" w:hAnsi="Arial" w:cs="Arial"/>
@@ -1006,19 +1172,10 @@
           <w:lang w:val="pt-BR" w:eastAsia="pt-BR"/>
         </w:rPr>
       </w:pPr>
-      <w:r>
-        <w:rPr>
-          <w:rFonts w:ascii="Arial" w:eastAsia="Times New Roman" w:hAnsi="Arial" w:cs="Arial"/>
-          <w:sz w:val="24"/>
-          <w:szCs w:val="24"/>
-          <w:lang w:val="pt-BR" w:eastAsia="pt-BR"/>
-        </w:rPr>
-        <w:t>BLOG</w:t>
-      </w:r>
-    </w:p>
-    <w:p>
-      <w:pPr>
-        <w:spacing w:after="0"/>
+    </w:p>
+    <w:p>
+      <w:pPr>
+        <w:spacing w:after="0" w:line="360" w:lineRule="auto"/>
         <w:ind w:left="720"/>
         <w:rPr>
           <w:rFonts w:ascii="Arial" w:eastAsia="Times New Roman" w:hAnsi="Arial" w:cs="Arial"/>
@@ -1027,10 +1184,19 @@
           <w:lang w:val="pt-BR" w:eastAsia="pt-BR"/>
         </w:rPr>
       </w:pPr>
-    </w:p>
-    <w:p>
-      <w:pPr>
-        <w:spacing w:after="0"/>
+      <w:r>
+        <w:rPr>
+          <w:rFonts w:ascii="Arial" w:eastAsia="Times New Roman" w:hAnsi="Arial" w:cs="Arial"/>
+          <w:sz w:val="24"/>
+          <w:szCs w:val="24"/>
+          <w:lang w:val="pt-BR" w:eastAsia="pt-BR"/>
+        </w:rPr>
+        <w:t>COMPARTILHAMENTOS</w:t>
+      </w:r>
+    </w:p>
+    <w:p>
+      <w:pPr>
+        <w:spacing w:after="0" w:line="360" w:lineRule="auto"/>
         <w:ind w:left="720"/>
         <w:rPr>
           <w:rFonts w:ascii="Arial" w:eastAsia="Times New Roman" w:hAnsi="Arial" w:cs="Arial"/>
@@ -1046,12 +1212,13 @@
           <w:szCs w:val="24"/>
           <w:lang w:val="pt-BR" w:eastAsia="pt-BR"/>
         </w:rPr>
-        <w:t>MINI REDE SOCIAL</w:t>
-      </w:r>
-    </w:p>
-    <w:p>
-      <w:pPr>
-        <w:spacing w:after="0"/>
+        <w:tab/>
+        <w:t>DIETAS</w:t>
+      </w:r>
+    </w:p>
+    <w:p>
+      <w:pPr>
+        <w:spacing w:after="0" w:line="360" w:lineRule="auto"/>
         <w:ind w:left="720"/>
         <w:rPr>
           <w:rFonts w:ascii="Arial" w:eastAsia="Times New Roman" w:hAnsi="Arial" w:cs="Arial"/>
@@ -1060,10 +1227,29 @@
           <w:lang w:val="pt-BR" w:eastAsia="pt-BR"/>
         </w:rPr>
       </w:pPr>
-    </w:p>
-    <w:p>
-      <w:pPr>
-        <w:spacing w:after="0"/>
+      <w:r>
+        <w:rPr>
+          <w:rFonts w:ascii="Arial" w:eastAsia="Times New Roman" w:hAnsi="Arial" w:cs="Arial"/>
+          <w:sz w:val="24"/>
+          <w:szCs w:val="24"/>
+          <w:lang w:val="pt-BR" w:eastAsia="pt-BR"/>
+        </w:rPr>
+        <w:tab/>
+      </w:r>
+      <w:r>
+        <w:rPr>
+          <w:rFonts w:ascii="Arial" w:eastAsia="Times New Roman" w:hAnsi="Arial" w:cs="Arial"/>
+          <w:sz w:val="24"/>
+          <w:szCs w:val="24"/>
+          <w:lang w:val="pt-BR" w:eastAsia="pt-BR"/>
+        </w:rPr>
+        <w:tab/>
+        <w:t>O usuário poderá compartilhar dietas com outros usuários do aplicativo, ou ter uma dieta pública. Cada dieta poderá conter dados de evolução de usuários conforme sua liberação, tipo de metabolismo, assim podendo servir de exemplo para outros usuários.</w:t>
+      </w:r>
+    </w:p>
+    <w:p>
+      <w:pPr>
+        <w:spacing w:after="0" w:line="360" w:lineRule="auto"/>
         <w:ind w:left="720"/>
         <w:rPr>
           <w:rFonts w:ascii="Arial" w:eastAsia="Times New Roman" w:hAnsi="Arial" w:cs="Arial"/>
@@ -1079,12 +1265,40 @@
           <w:szCs w:val="24"/>
           <w:lang w:val="pt-BR" w:eastAsia="pt-BR"/>
         </w:rPr>
-        <w:t>COMPARTILHAMENTOS</w:t>
-      </w:r>
-    </w:p>
-    <w:p/>
-    <w:p>
-      <w:pPr>
+        <w:tab/>
+        <w:t>RESULTADOS</w:t>
+      </w:r>
+    </w:p>
+    <w:p>
+      <w:pPr>
+        <w:spacing w:after="0" w:line="360" w:lineRule="auto"/>
+        <w:ind w:left="720"/>
+        <w:rPr>
+          <w:rFonts w:ascii="Arial" w:eastAsia="Times New Roman" w:hAnsi="Arial" w:cs="Arial"/>
+          <w:sz w:val="24"/>
+          <w:szCs w:val="24"/>
+          <w:lang w:val="pt-BR" w:eastAsia="pt-BR"/>
+        </w:rPr>
+      </w:pPr>
+      <w:r>
+        <w:rPr>
+          <w:rFonts w:ascii="Arial" w:eastAsia="Times New Roman" w:hAnsi="Arial" w:cs="Arial"/>
+          <w:sz w:val="24"/>
+          <w:szCs w:val="24"/>
+          <w:lang w:val="pt-BR" w:eastAsia="pt-BR"/>
+        </w:rPr>
+        <w:tab/>
+        <w:t>TREINOS</w:t>
+      </w:r>
+    </w:p>
+    <w:p>
+      <w:pPr>
+        <w:spacing w:line="360" w:lineRule="auto"/>
+      </w:pPr>
+    </w:p>
+    <w:p>
+      <w:pPr>
+        <w:spacing w:line="360" w:lineRule="auto"/>
         <w:ind w:right="707"/>
       </w:pPr>
     </w:p>
@@ -1112,6 +1326,7 @@
           </w:tcPr>
           <w:p>
             <w:pPr>
+              <w:spacing w:line="360" w:lineRule="auto"/>
               <w:ind w:right="707"/>
             </w:pPr>
           </w:p>
@@ -1122,6 +1337,7 @@
           </w:tcPr>
           <w:p>
             <w:pPr>
+              <w:spacing w:line="360" w:lineRule="auto"/>
               <w:ind w:right="707"/>
             </w:pPr>
           </w:p>
@@ -1130,6 +1346,7 @@
     </w:tbl>
     <w:p>
       <w:pPr>
+        <w:spacing w:line="360" w:lineRule="auto"/>
         <w:ind w:right="707"/>
       </w:pPr>
     </w:p>

</xml_diff>